<commit_message>
Added Scraper and GUI parts
</commit_message>
<xml_diff>
--- a/Invullen.docx
+++ b/Invullen.docx
@@ -1,6 +1,6 @@
 
 <file path=word/document.xml><?xml version="1.0" encoding="utf-8"?>
-<w:document xmlns:wpc="http://schemas.microsoft.com/office/word/2010/wordprocessingCanvas" xmlns:mo="http://schemas.microsoft.com/office/mac/office/2008/main" xmlns:mc="http://schemas.openxmlformats.org/markup-compatibility/2006" xmlns:mv="urn:schemas-microsoft-com:mac:vml" xmlns:o="urn:schemas-microsoft-com:office:office" xmlns:r="http://schemas.openxmlformats.org/officeDocument/2006/relationships" xmlns:m="http://schemas.openxmlformats.org/officeDocument/2006/math" xmlns:v="urn:schemas-microsoft-com:vml" xmlns:wp14="http://schemas.microsoft.com/office/word/2010/wordprocessingDrawing" xmlns:wp="http://schemas.openxmlformats.org/drawingml/2006/wordprocessingDrawing" xmlns:w10="urn:schemas-microsoft-com:office:word" xmlns:w="http://schemas.openxmlformats.org/wordprocessingml/2006/main" xmlns:w14="http://schemas.microsoft.com/office/word/2010/wordml" xmlns:wpg="http://schemas.microsoft.com/office/word/2010/wordprocessingGroup" xmlns:wpi="http://schemas.microsoft.com/office/word/2010/wordprocessingInk" xmlns:wne="http://schemas.microsoft.com/office/word/2006/wordml" xmlns:wps="http://schemas.microsoft.com/office/word/2010/wordprocessingShape" mc:Ignorable="w14 wp14">
+<w:document xmlns:wpc="http://schemas.microsoft.com/office/word/2010/wordprocessingCanvas" xmlns:mc="http://schemas.openxmlformats.org/markup-compatibility/2006" xmlns:o="urn:schemas-microsoft-com:office:office" xmlns:r="http://schemas.openxmlformats.org/officeDocument/2006/relationships" xmlns:m="http://schemas.openxmlformats.org/officeDocument/2006/math" xmlns:v="urn:schemas-microsoft-com:vml" xmlns:wp14="http://schemas.microsoft.com/office/word/2010/wordprocessingDrawing" xmlns:wp="http://schemas.openxmlformats.org/drawingml/2006/wordprocessingDrawing" xmlns:w10="urn:schemas-microsoft-com:office:word" xmlns:w="http://schemas.openxmlformats.org/wordprocessingml/2006/main" xmlns:w14="http://schemas.microsoft.com/office/word/2010/wordml" xmlns:w15="http://schemas.microsoft.com/office/word/2012/wordml" xmlns:wpg="http://schemas.microsoft.com/office/word/2010/wordprocessingGroup" xmlns:wpi="http://schemas.microsoft.com/office/word/2010/wordprocessingInk" xmlns:wne="http://schemas.microsoft.com/office/word/2006/wordml" xmlns:wps="http://schemas.microsoft.com/office/word/2010/wordprocessingShape" mc:Ignorable="w14 w15 wp14">
   <w:body>
     <w:p>
       <w:pPr>
@@ -357,27 +357,7 @@
           <w:szCs w:val="28"/>
           <w:lang w:val="en-US"/>
         </w:rPr>
-        <w:t xml:space="preserve">This part takes care of clustering the P2000 notifications that concern the same incident. It applies our own </w:t>
-      </w:r>
-      <w:proofErr w:type="spellStart"/>
-      <w:r>
-        <w:rPr>
-          <w:rFonts w:ascii="Sans" w:hAnsi="Sans" w:cs="Arial"/>
-          <w:sz w:val="28"/>
-          <w:szCs w:val="28"/>
-          <w:lang w:val="en-US"/>
-        </w:rPr>
-        <w:t>partitional</w:t>
-      </w:r>
-      <w:proofErr w:type="spellEnd"/>
-      <w:r>
-        <w:rPr>
-          <w:rFonts w:ascii="Sans" w:hAnsi="Sans" w:cs="Arial"/>
-          <w:sz w:val="28"/>
-          <w:szCs w:val="28"/>
-          <w:lang w:val="en-US"/>
-        </w:rPr>
-        <w:t xml:space="preserve"> clustering algorithm using the date and time and the location of the notification as a measure.</w:t>
+        <w:t>This part takes care of clustering the P2000 notifications that concern the same incident. It applies our own partitional clustering algorithm using the date and time and the location of the notification as a measure.</w:t>
       </w:r>
     </w:p>
     <w:p>
@@ -424,6 +404,129 @@
           <w:lang w:val="en-US"/>
         </w:rPr>
       </w:pPr>
+    </w:p>
+    <w:p>
+      <w:pPr>
+        <w:spacing w:after="0"/>
+        <w:rPr>
+          <w:rFonts w:ascii="Sans" w:hAnsi="Sans" w:cs="Arial"/>
+          <w:b/>
+          <w:sz w:val="32"/>
+          <w:szCs w:val="32"/>
+          <w:lang w:val="en-US"/>
+        </w:rPr>
+      </w:pPr>
+      <w:r>
+        <w:rPr>
+          <w:rFonts w:ascii="Sans" w:hAnsi="Sans" w:cs="Arial"/>
+          <w:b/>
+          <w:sz w:val="32"/>
+          <w:szCs w:val="32"/>
+          <w:lang w:val="en-US"/>
+        </w:rPr>
+        <w:lastRenderedPageBreak/>
+        <w:t>Collect P2000 notifications</w:t>
+      </w:r>
+    </w:p>
+    <w:p>
+      <w:pPr>
+        <w:spacing w:after="0"/>
+        <w:rPr>
+          <w:rFonts w:ascii="Sans" w:hAnsi="Sans" w:cs="Arial"/>
+          <w:sz w:val="28"/>
+          <w:szCs w:val="28"/>
+          <w:lang w:val="en-US"/>
+        </w:rPr>
+      </w:pPr>
+      <w:r>
+        <w:rPr>
+          <w:rFonts w:ascii="Sans" w:hAnsi="Sans" w:cs="Arial"/>
+          <w:sz w:val="28"/>
+          <w:szCs w:val="28"/>
+          <w:lang w:val="en-US"/>
+        </w:rPr>
+        <w:t>To create a collection of P2000 notifications, a P2000-monitoring website was scraped using a purpose built scraper. The location of the notifications in the websites DOM was hardcoded into the scraper and each notification was passed on to the indexer as a raw HTML string.</w:t>
+      </w:r>
+    </w:p>
+    <w:p>
+      <w:pPr>
+        <w:spacing w:after="0"/>
+        <w:rPr>
+          <w:rFonts w:ascii="Sans" w:hAnsi="Sans" w:cs="Arial"/>
+          <w:sz w:val="28"/>
+          <w:szCs w:val="28"/>
+          <w:lang w:val="en-US"/>
+        </w:rPr>
+      </w:pPr>
+      <w:r>
+        <w:rPr>
+          <w:rFonts w:ascii="Sans" w:hAnsi="Sans" w:cs="Arial"/>
+          <w:sz w:val="28"/>
+          <w:szCs w:val="28"/>
+          <w:lang w:val="en-US"/>
+        </w:rPr>
+        <w:t>A polite page request frequency was adopted and the database can be kept up to date by recurring invocations of the scraper.</w:t>
+      </w:r>
+    </w:p>
+    <w:p>
+      <w:pPr>
+        <w:spacing w:after="0"/>
+        <w:rPr>
+          <w:rFonts w:ascii="Sans" w:hAnsi="Sans" w:cs="Arial"/>
+          <w:b/>
+          <w:sz w:val="32"/>
+          <w:szCs w:val="32"/>
+          <w:lang w:val="en-US"/>
+        </w:rPr>
+      </w:pPr>
+      <w:r>
+        <w:rPr>
+          <w:rFonts w:ascii="Sans" w:hAnsi="Sans" w:cs="Arial"/>
+          <w:b/>
+          <w:sz w:val="32"/>
+          <w:szCs w:val="32"/>
+          <w:lang w:val="en-US"/>
+        </w:rPr>
+        <w:lastRenderedPageBreak/>
+        <w:t xml:space="preserve">Graphical User Interface </w:t>
+      </w:r>
+    </w:p>
+    <w:p>
+      <w:pPr>
+        <w:spacing w:after="0"/>
+        <w:rPr>
+          <w:rFonts w:ascii="Sans" w:hAnsi="Sans" w:cs="Arial"/>
+          <w:sz w:val="28"/>
+          <w:szCs w:val="28"/>
+          <w:lang w:val="en-US"/>
+        </w:rPr>
+      </w:pPr>
+      <w:r>
+        <w:rPr>
+          <w:rFonts w:ascii="Sans" w:hAnsi="Sans" w:cs="Arial"/>
+          <w:sz w:val="28"/>
+          <w:szCs w:val="28"/>
+          <w:lang w:val="en-US"/>
+        </w:rPr>
+        <w:t>A GUI was built to visualize the amount of emergency service calls in a user’s neighbourhood.</w:t>
+      </w:r>
+    </w:p>
+    <w:p>
+      <w:pPr>
+        <w:spacing w:after="0"/>
+        <w:rPr>
+          <w:lang w:val="en-US"/>
+        </w:rPr>
+      </w:pPr>
+      <w:r>
+        <w:rPr>
+          <w:rFonts w:ascii="Sans" w:hAnsi="Sans" w:cs="Arial"/>
+          <w:sz w:val="28"/>
+          <w:szCs w:val="28"/>
+          <w:lang w:val="en-US"/>
+        </w:rPr>
+        <w:t>An intuitive Google Maps API was used to display the P2000 notifications as pins, color coded to the type of emergency service. Clicking a pin will show related news items or tweets if an association was detected.</w:t>
+      </w:r>
     </w:p>
     <w:p>
       <w:pPr>
@@ -444,7 +547,7 @@
 </file>
 
 <file path=word/styles.xml><?xml version="1.0" encoding="utf-8"?>
-<w:styles xmlns:mc="http://schemas.openxmlformats.org/markup-compatibility/2006" xmlns:r="http://schemas.openxmlformats.org/officeDocument/2006/relationships" xmlns:w="http://schemas.openxmlformats.org/wordprocessingml/2006/main" xmlns:w14="http://schemas.microsoft.com/office/word/2010/wordml" mc:Ignorable="w14">
+<w:styles xmlns:mc="http://schemas.openxmlformats.org/markup-compatibility/2006" xmlns:r="http://schemas.openxmlformats.org/officeDocument/2006/relationships" xmlns:w="http://schemas.openxmlformats.org/wordprocessingml/2006/main" xmlns:w14="http://schemas.microsoft.com/office/word/2010/wordml" xmlns:w15="http://schemas.microsoft.com/office/word/2012/wordml" mc:Ignorable="w14 w15">
   <w:docDefaults>
     <w:rPrDefault>
       <w:rPr>
@@ -460,155 +563,371 @@
       </w:pPr>
     </w:pPrDefault>
   </w:docDefaults>
-  <w:latentStyles w:defLockedState="0" w:defUIPriority="99" w:defSemiHidden="1" w:defUnhideWhenUsed="1" w:defQFormat="0" w:count="276">
-    <w:lsdException w:name="Normal" w:semiHidden="0" w:uiPriority="0" w:unhideWhenUsed="0" w:qFormat="1"/>
-    <w:lsdException w:name="heading 1" w:semiHidden="0" w:uiPriority="9" w:unhideWhenUsed="0" w:qFormat="1"/>
-    <w:lsdException w:name="heading 2" w:uiPriority="9" w:qFormat="1"/>
-    <w:lsdException w:name="heading 3" w:uiPriority="9" w:qFormat="1"/>
-    <w:lsdException w:name="heading 4" w:uiPriority="9" w:qFormat="1"/>
-    <w:lsdException w:name="heading 5" w:uiPriority="9" w:qFormat="1"/>
-    <w:lsdException w:name="heading 6" w:uiPriority="9" w:qFormat="1"/>
-    <w:lsdException w:name="heading 7" w:uiPriority="9" w:qFormat="1"/>
-    <w:lsdException w:name="heading 8" w:uiPriority="9" w:qFormat="1"/>
-    <w:lsdException w:name="heading 9" w:uiPriority="9" w:qFormat="1"/>
-    <w:lsdException w:name="toc 1" w:uiPriority="39"/>
-    <w:lsdException w:name="toc 2" w:uiPriority="39"/>
-    <w:lsdException w:name="toc 3" w:uiPriority="39"/>
-    <w:lsdException w:name="toc 4" w:uiPriority="39"/>
-    <w:lsdException w:name="toc 5" w:uiPriority="39"/>
-    <w:lsdException w:name="toc 6" w:uiPriority="39"/>
-    <w:lsdException w:name="toc 7" w:uiPriority="39"/>
-    <w:lsdException w:name="toc 8" w:uiPriority="39"/>
-    <w:lsdException w:name="toc 9" w:uiPriority="39"/>
-    <w:lsdException w:name="caption" w:uiPriority="35" w:qFormat="1"/>
-    <w:lsdException w:name="Title" w:semiHidden="0" w:uiPriority="10" w:unhideWhenUsed="0" w:qFormat="1"/>
-    <w:lsdException w:name="Default Paragraph Font" w:uiPriority="1"/>
-    <w:lsdException w:name="Subtitle" w:semiHidden="0" w:uiPriority="11" w:unhideWhenUsed="0" w:qFormat="1"/>
-    <w:lsdException w:name="Strong" w:semiHidden="0" w:uiPriority="22" w:unhideWhenUsed="0" w:qFormat="1"/>
-    <w:lsdException w:name="Emphasis" w:semiHidden="0" w:uiPriority="20" w:unhideWhenUsed="0" w:qFormat="1"/>
-    <w:lsdException w:name="Table Grid" w:semiHidden="0" w:uiPriority="39" w:unhideWhenUsed="0"/>
-    <w:lsdException w:name="Note Level 1" w:semiHidden="0" w:unhideWhenUsed="0"/>
-    <w:lsdException w:name="Note Level 2" w:semiHidden="0" w:unhideWhenUsed="0"/>
-    <w:lsdException w:name="Note Level 3" w:semiHidden="0" w:unhideWhenUsed="0"/>
-    <w:lsdException w:name="Note Level 4" w:semiHidden="0" w:unhideWhenUsed="0"/>
-    <w:lsdException w:name="Note Level 5" w:semiHidden="0" w:unhideWhenUsed="0"/>
-    <w:lsdException w:name="Note Level 6" w:semiHidden="0" w:unhideWhenUsed="0"/>
-    <w:lsdException w:name="Note Level 7" w:semiHidden="0" w:unhideWhenUsed="0"/>
-    <w:lsdException w:name="Note Level 8" w:semiHidden="0" w:unhideWhenUsed="0"/>
-    <w:lsdException w:name="Note Level 9" w:semiHidden="0" w:unhideWhenUsed="0"/>
-    <w:lsdException w:name="Placeholder Text" w:unhideWhenUsed="0"/>
-    <w:lsdException w:name="No Spacing" w:semiHidden="0" w:uiPriority="1" w:unhideWhenUsed="0" w:qFormat="1"/>
-    <w:lsdException w:name="Light Shading" w:semiHidden="0" w:uiPriority="60" w:unhideWhenUsed="0"/>
-    <w:lsdException w:name="Light List" w:semiHidden="0" w:uiPriority="61" w:unhideWhenUsed="0"/>
-    <w:lsdException w:name="Light Grid" w:semiHidden="0" w:uiPriority="62" w:unhideWhenUsed="0"/>
-    <w:lsdException w:name="Medium Shading 1" w:semiHidden="0" w:uiPriority="63" w:unhideWhenUsed="0"/>
-    <w:lsdException w:name="Medium Shading 2" w:semiHidden="0" w:uiPriority="64" w:unhideWhenUsed="0"/>
-    <w:lsdException w:name="Medium List 1" w:semiHidden="0" w:uiPriority="65" w:unhideWhenUsed="0"/>
-    <w:lsdException w:name="Medium List 2" w:semiHidden="0" w:uiPriority="66" w:unhideWhenUsed="0"/>
-    <w:lsdException w:name="Medium Grid 1" w:semiHidden="0" w:uiPriority="67" w:unhideWhenUsed="0"/>
-    <w:lsdException w:name="Medium Grid 2" w:semiHidden="0" w:uiPriority="68" w:unhideWhenUsed="0"/>
-    <w:lsdException w:name="Medium Grid 3" w:semiHidden="0" w:uiPriority="69" w:unhideWhenUsed="0"/>
-    <w:lsdException w:name="Dark List" w:semiHidden="0" w:uiPriority="70" w:unhideWhenUsed="0"/>
-    <w:lsdException w:name="Colorful Shading" w:semiHidden="0" w:uiPriority="71" w:unhideWhenUsed="0"/>
-    <w:lsdException w:name="Colorful List" w:semiHidden="0" w:uiPriority="72" w:unhideWhenUsed="0"/>
-    <w:lsdException w:name="Colorful Grid" w:semiHidden="0" w:uiPriority="73" w:unhideWhenUsed="0"/>
-    <w:lsdException w:name="Light Shading Accent 1" w:semiHidden="0" w:uiPriority="60" w:unhideWhenUsed="0"/>
-    <w:lsdException w:name="Light List Accent 1" w:semiHidden="0" w:uiPriority="61" w:unhideWhenUsed="0"/>
-    <w:lsdException w:name="Light Grid Accent 1" w:semiHidden="0" w:uiPriority="62" w:unhideWhenUsed="0"/>
-    <w:lsdException w:name="Medium Shading 1 Accent 1" w:semiHidden="0" w:uiPriority="63" w:unhideWhenUsed="0"/>
-    <w:lsdException w:name="Medium Shading 2 Accent 1" w:semiHidden="0" w:uiPriority="64" w:unhideWhenUsed="0"/>
-    <w:lsdException w:name="Medium List 1 Accent 1" w:semiHidden="0" w:uiPriority="65" w:unhideWhenUsed="0"/>
-    <w:lsdException w:name="Revision" w:unhideWhenUsed="0"/>
-    <w:lsdException w:name="List Paragraph" w:semiHidden="0" w:uiPriority="34" w:unhideWhenUsed="0" w:qFormat="1"/>
-    <w:lsdException w:name="Quote" w:semiHidden="0" w:uiPriority="29" w:unhideWhenUsed="0" w:qFormat="1"/>
-    <w:lsdException w:name="Intense Quote" w:semiHidden="0" w:uiPriority="30" w:unhideWhenUsed="0" w:qFormat="1"/>
-    <w:lsdException w:name="Medium List 2 Accent 1" w:semiHidden="0" w:uiPriority="66" w:unhideWhenUsed="0"/>
-    <w:lsdException w:name="Medium Grid 1 Accent 1" w:semiHidden="0" w:uiPriority="67" w:unhideWhenUsed="0"/>
-    <w:lsdException w:name="Medium Grid 2 Accent 1" w:semiHidden="0" w:uiPriority="68" w:unhideWhenUsed="0"/>
-    <w:lsdException w:name="Medium Grid 3 Accent 1" w:semiHidden="0" w:uiPriority="69" w:unhideWhenUsed="0"/>
-    <w:lsdException w:name="Dark List Accent 1" w:semiHidden="0" w:uiPriority="70" w:unhideWhenUsed="0"/>
-    <w:lsdException w:name="Colorful Shading Accent 1" w:semiHidden="0" w:uiPriority="71" w:unhideWhenUsed="0"/>
-    <w:lsdException w:name="Colorful List Accent 1" w:semiHidden="0" w:uiPriority="72" w:unhideWhenUsed="0"/>
-    <w:lsdException w:name="Colorful Grid Accent 1" w:semiHidden="0" w:uiPriority="73" w:unhideWhenUsed="0"/>
-    <w:lsdException w:name="Light Shading Accent 2" w:semiHidden="0" w:uiPriority="60" w:unhideWhenUsed="0"/>
-    <w:lsdException w:name="Light List Accent 2" w:semiHidden="0" w:uiPriority="61" w:unhideWhenUsed="0"/>
-    <w:lsdException w:name="Light Grid Accent 2" w:semiHidden="0" w:uiPriority="62" w:unhideWhenUsed="0"/>
-    <w:lsdException w:name="Medium Shading 1 Accent 2" w:semiHidden="0" w:uiPriority="63" w:unhideWhenUsed="0"/>
-    <w:lsdException w:name="Medium Shading 2 Accent 2" w:semiHidden="0" w:uiPriority="64" w:unhideWhenUsed="0"/>
-    <w:lsdException w:name="Medium List 1 Accent 2" w:semiHidden="0" w:uiPriority="65" w:unhideWhenUsed="0"/>
-    <w:lsdException w:name="Medium List 2 Accent 2" w:semiHidden="0" w:uiPriority="66" w:unhideWhenUsed="0"/>
-    <w:lsdException w:name="Medium Grid 1 Accent 2" w:semiHidden="0" w:uiPriority="67" w:unhideWhenUsed="0"/>
-    <w:lsdException w:name="Medium Grid 2 Accent 2" w:semiHidden="0" w:uiPriority="68" w:unhideWhenUsed="0"/>
-    <w:lsdException w:name="Medium Grid 3 Accent 2" w:semiHidden="0" w:uiPriority="69" w:unhideWhenUsed="0"/>
-    <w:lsdException w:name="Dark List Accent 2" w:semiHidden="0" w:uiPriority="70" w:unhideWhenUsed="0"/>
-    <w:lsdException w:name="Colorful Shading Accent 2" w:semiHidden="0" w:uiPriority="71" w:unhideWhenUsed="0"/>
-    <w:lsdException w:name="Colorful List Accent 2" w:semiHidden="0" w:uiPriority="72" w:unhideWhenUsed="0"/>
-    <w:lsdException w:name="Colorful Grid Accent 2" w:semiHidden="0" w:uiPriority="73" w:unhideWhenUsed="0"/>
-    <w:lsdException w:name="Light Shading Accent 3" w:semiHidden="0" w:uiPriority="60" w:unhideWhenUsed="0"/>
-    <w:lsdException w:name="Light List Accent 3" w:semiHidden="0" w:uiPriority="61" w:unhideWhenUsed="0"/>
-    <w:lsdException w:name="Light Grid Accent 3" w:semiHidden="0" w:uiPriority="62" w:unhideWhenUsed="0"/>
-    <w:lsdException w:name="Medium Shading 1 Accent 3" w:semiHidden="0" w:uiPriority="63" w:unhideWhenUsed="0"/>
-    <w:lsdException w:name="Medium Shading 2 Accent 3" w:semiHidden="0" w:uiPriority="64" w:unhideWhenUsed="0"/>
-    <w:lsdException w:name="Medium List 1 Accent 3" w:semiHidden="0" w:uiPriority="65" w:unhideWhenUsed="0"/>
-    <w:lsdException w:name="Medium List 2 Accent 3" w:semiHidden="0" w:uiPriority="66" w:unhideWhenUsed="0"/>
-    <w:lsdException w:name="Medium Grid 1 Accent 3" w:semiHidden="0" w:uiPriority="67" w:unhideWhenUsed="0"/>
-    <w:lsdException w:name="Medium Grid 2 Accent 3" w:semiHidden="0" w:uiPriority="68" w:unhideWhenUsed="0"/>
-    <w:lsdException w:name="Medium Grid 3 Accent 3" w:semiHidden="0" w:uiPriority="69" w:unhideWhenUsed="0"/>
-    <w:lsdException w:name="Dark List Accent 3" w:semiHidden="0" w:uiPriority="70" w:unhideWhenUsed="0"/>
-    <w:lsdException w:name="Colorful Shading Accent 3" w:semiHidden="0" w:uiPriority="71" w:unhideWhenUsed="0"/>
-    <w:lsdException w:name="Colorful List Accent 3" w:semiHidden="0" w:uiPriority="72" w:unhideWhenUsed="0"/>
-    <w:lsdException w:name="Colorful Grid Accent 3" w:semiHidden="0" w:uiPriority="73" w:unhideWhenUsed="0"/>
-    <w:lsdException w:name="Light Shading Accent 4" w:semiHidden="0" w:uiPriority="60" w:unhideWhenUsed="0"/>
-    <w:lsdException w:name="Light List Accent 4" w:semiHidden="0" w:uiPriority="61" w:unhideWhenUsed="0"/>
-    <w:lsdException w:name="Light Grid Accent 4" w:semiHidden="0" w:uiPriority="62" w:unhideWhenUsed="0"/>
-    <w:lsdException w:name="Medium Shading 1 Accent 4" w:semiHidden="0" w:uiPriority="63" w:unhideWhenUsed="0"/>
-    <w:lsdException w:name="Medium Shading 2 Accent 4" w:semiHidden="0" w:uiPriority="64" w:unhideWhenUsed="0"/>
-    <w:lsdException w:name="Medium List 1 Accent 4" w:semiHidden="0" w:uiPriority="65" w:unhideWhenUsed="0"/>
-    <w:lsdException w:name="Medium List 2 Accent 4" w:semiHidden="0" w:uiPriority="66" w:unhideWhenUsed="0"/>
-    <w:lsdException w:name="Medium Grid 1 Accent 4" w:semiHidden="0" w:uiPriority="67" w:unhideWhenUsed="0"/>
-    <w:lsdException w:name="Medium Grid 2 Accent 4" w:semiHidden="0" w:uiPriority="68" w:unhideWhenUsed="0"/>
-    <w:lsdException w:name="Medium Grid 3 Accent 4" w:semiHidden="0" w:uiPriority="69" w:unhideWhenUsed="0"/>
-    <w:lsdException w:name="Dark List Accent 4" w:semiHidden="0" w:uiPriority="70" w:unhideWhenUsed="0"/>
-    <w:lsdException w:name="Colorful Shading Accent 4" w:semiHidden="0" w:uiPriority="71" w:unhideWhenUsed="0"/>
-    <w:lsdException w:name="Colorful List Accent 4" w:semiHidden="0" w:uiPriority="72" w:unhideWhenUsed="0"/>
-    <w:lsdException w:name="Colorful Grid Accent 4" w:semiHidden="0" w:uiPriority="73" w:unhideWhenUsed="0"/>
-    <w:lsdException w:name="Light Shading Accent 5" w:semiHidden="0" w:uiPriority="60" w:unhideWhenUsed="0"/>
-    <w:lsdException w:name="Light List Accent 5" w:semiHidden="0" w:uiPriority="61" w:unhideWhenUsed="0"/>
-    <w:lsdException w:name="Light Grid Accent 5" w:semiHidden="0" w:uiPriority="62" w:unhideWhenUsed="0"/>
-    <w:lsdException w:name="Medium Shading 1 Accent 5" w:semiHidden="0" w:uiPriority="63" w:unhideWhenUsed="0"/>
-    <w:lsdException w:name="Medium Shading 2 Accent 5" w:semiHidden="0" w:uiPriority="64" w:unhideWhenUsed="0"/>
-    <w:lsdException w:name="Medium List 1 Accent 5" w:semiHidden="0" w:uiPriority="65" w:unhideWhenUsed="0"/>
-    <w:lsdException w:name="Medium List 2 Accent 5" w:semiHidden="0" w:uiPriority="66" w:unhideWhenUsed="0"/>
-    <w:lsdException w:name="Medium Grid 1 Accent 5" w:semiHidden="0" w:uiPriority="67" w:unhideWhenUsed="0"/>
-    <w:lsdException w:name="Medium Grid 2 Accent 5" w:semiHidden="0" w:uiPriority="68" w:unhideWhenUsed="0"/>
-    <w:lsdException w:name="Medium Grid 3 Accent 5" w:semiHidden="0" w:uiPriority="69" w:unhideWhenUsed="0"/>
-    <w:lsdException w:name="Dark List Accent 5" w:semiHidden="0" w:uiPriority="70" w:unhideWhenUsed="0"/>
-    <w:lsdException w:name="Colorful Shading Accent 5" w:semiHidden="0" w:uiPriority="71" w:unhideWhenUsed="0"/>
-    <w:lsdException w:name="Colorful List Accent 5" w:semiHidden="0" w:uiPriority="72" w:unhideWhenUsed="0"/>
-    <w:lsdException w:name="Colorful Grid Accent 5" w:semiHidden="0" w:uiPriority="73" w:unhideWhenUsed="0"/>
-    <w:lsdException w:name="Light Shading Accent 6" w:semiHidden="0" w:uiPriority="60" w:unhideWhenUsed="0"/>
-    <w:lsdException w:name="Light List Accent 6" w:semiHidden="0" w:uiPriority="61" w:unhideWhenUsed="0"/>
-    <w:lsdException w:name="Light Grid Accent 6" w:semiHidden="0" w:uiPriority="62" w:unhideWhenUsed="0"/>
-    <w:lsdException w:name="Medium Shading 1 Accent 6" w:semiHidden="0" w:uiPriority="63" w:unhideWhenUsed="0"/>
-    <w:lsdException w:name="Medium Shading 2 Accent 6" w:semiHidden="0" w:uiPriority="64" w:unhideWhenUsed="0"/>
-    <w:lsdException w:name="Medium List 1 Accent 6" w:semiHidden="0" w:uiPriority="65" w:unhideWhenUsed="0"/>
-    <w:lsdException w:name="Medium List 2 Accent 6" w:semiHidden="0" w:uiPriority="66" w:unhideWhenUsed="0"/>
-    <w:lsdException w:name="Medium Grid 1 Accent 6" w:semiHidden="0" w:uiPriority="67" w:unhideWhenUsed="0"/>
-    <w:lsdException w:name="Medium Grid 2 Accent 6" w:semiHidden="0" w:uiPriority="68" w:unhideWhenUsed="0"/>
-    <w:lsdException w:name="Medium Grid 3 Accent 6" w:semiHidden="0" w:uiPriority="69" w:unhideWhenUsed="0"/>
-    <w:lsdException w:name="Dark List Accent 6" w:semiHidden="0" w:uiPriority="70" w:unhideWhenUsed="0"/>
-    <w:lsdException w:name="Colorful Shading Accent 6" w:semiHidden="0" w:uiPriority="71" w:unhideWhenUsed="0"/>
-    <w:lsdException w:name="Colorful List Accent 6" w:semiHidden="0" w:uiPriority="72" w:unhideWhenUsed="0"/>
-    <w:lsdException w:name="Colorful Grid Accent 6" w:semiHidden="0" w:uiPriority="73" w:unhideWhenUsed="0"/>
-    <w:lsdException w:name="Subtle Emphasis" w:semiHidden="0" w:uiPriority="19" w:unhideWhenUsed="0" w:qFormat="1"/>
-    <w:lsdException w:name="Intense Emphasis" w:semiHidden="0" w:uiPriority="21" w:unhideWhenUsed="0" w:qFormat="1"/>
-    <w:lsdException w:name="Subtle Reference" w:semiHidden="0" w:uiPriority="31" w:unhideWhenUsed="0" w:qFormat="1"/>
-    <w:lsdException w:name="Intense Reference" w:semiHidden="0" w:uiPriority="32" w:unhideWhenUsed="0" w:qFormat="1"/>
-    <w:lsdException w:name="Book Title" w:semiHidden="0" w:uiPriority="33" w:unhideWhenUsed="0" w:qFormat="1"/>
-    <w:lsdException w:name="Bibliography" w:uiPriority="37"/>
-    <w:lsdException w:name="TOC Heading" w:uiPriority="39" w:qFormat="1"/>
+  <w:latentStyles w:defLockedState="0" w:defUIPriority="99" w:defSemiHidden="0" w:defUnhideWhenUsed="0" w:defQFormat="0" w:count="371">
+    <w:lsdException w:name="Normal" w:uiPriority="0" w:qFormat="1"/>
+    <w:lsdException w:name="heading 1" w:uiPriority="9" w:qFormat="1"/>
+    <w:lsdException w:name="heading 2" w:semiHidden="1" w:uiPriority="9" w:unhideWhenUsed="1" w:qFormat="1"/>
+    <w:lsdException w:name="heading 3" w:semiHidden="1" w:uiPriority="9" w:unhideWhenUsed="1" w:qFormat="1"/>
+    <w:lsdException w:name="heading 4" w:semiHidden="1" w:uiPriority="9" w:unhideWhenUsed="1" w:qFormat="1"/>
+    <w:lsdException w:name="heading 5" w:semiHidden="1" w:uiPriority="9" w:unhideWhenUsed="1" w:qFormat="1"/>
+    <w:lsdException w:name="heading 6" w:semiHidden="1" w:uiPriority="9" w:unhideWhenUsed="1" w:qFormat="1"/>
+    <w:lsdException w:name="heading 7" w:semiHidden="1" w:uiPriority="9" w:unhideWhenUsed="1" w:qFormat="1"/>
+    <w:lsdException w:name="heading 8" w:semiHidden="1" w:uiPriority="9" w:unhideWhenUsed="1" w:qFormat="1"/>
+    <w:lsdException w:name="heading 9" w:semiHidden="1" w:uiPriority="9" w:unhideWhenUsed="1" w:qFormat="1"/>
+    <w:lsdException w:name="index 1" w:semiHidden="1" w:unhideWhenUsed="1"/>
+    <w:lsdException w:name="index 2" w:semiHidden="1" w:unhideWhenUsed="1"/>
+    <w:lsdException w:name="index 3" w:semiHidden="1" w:unhideWhenUsed="1"/>
+    <w:lsdException w:name="index 4" w:semiHidden="1" w:unhideWhenUsed="1"/>
+    <w:lsdException w:name="index 5" w:semiHidden="1" w:unhideWhenUsed="1"/>
+    <w:lsdException w:name="index 6" w:semiHidden="1" w:unhideWhenUsed="1"/>
+    <w:lsdException w:name="index 7" w:semiHidden="1" w:unhideWhenUsed="1"/>
+    <w:lsdException w:name="index 8" w:semiHidden="1" w:unhideWhenUsed="1"/>
+    <w:lsdException w:name="index 9" w:semiHidden="1" w:unhideWhenUsed="1"/>
+    <w:lsdException w:name="toc 1" w:semiHidden="1" w:uiPriority="39" w:unhideWhenUsed="1"/>
+    <w:lsdException w:name="toc 2" w:semiHidden="1" w:uiPriority="39" w:unhideWhenUsed="1"/>
+    <w:lsdException w:name="toc 3" w:semiHidden="1" w:uiPriority="39" w:unhideWhenUsed="1"/>
+    <w:lsdException w:name="toc 4" w:semiHidden="1" w:uiPriority="39" w:unhideWhenUsed="1"/>
+    <w:lsdException w:name="toc 5" w:semiHidden="1" w:uiPriority="39" w:unhideWhenUsed="1"/>
+    <w:lsdException w:name="toc 6" w:semiHidden="1" w:uiPriority="39" w:unhideWhenUsed="1"/>
+    <w:lsdException w:name="toc 7" w:semiHidden="1" w:uiPriority="39" w:unhideWhenUsed="1"/>
+    <w:lsdException w:name="toc 8" w:semiHidden="1" w:uiPriority="39" w:unhideWhenUsed="1"/>
+    <w:lsdException w:name="toc 9" w:semiHidden="1" w:uiPriority="39" w:unhideWhenUsed="1"/>
+    <w:lsdException w:name="Normal Indent" w:semiHidden="1" w:unhideWhenUsed="1"/>
+    <w:lsdException w:name="footnote text" w:semiHidden="1" w:unhideWhenUsed="1"/>
+    <w:lsdException w:name="annotation text" w:semiHidden="1" w:unhideWhenUsed="1"/>
+    <w:lsdException w:name="header" w:semiHidden="1" w:unhideWhenUsed="1"/>
+    <w:lsdException w:name="footer" w:semiHidden="1" w:unhideWhenUsed="1"/>
+    <w:lsdException w:name="index heading" w:semiHidden="1" w:unhideWhenUsed="1"/>
+    <w:lsdException w:name="caption" w:semiHidden="1" w:uiPriority="35" w:unhideWhenUsed="1" w:qFormat="1"/>
+    <w:lsdException w:name="table of figures" w:semiHidden="1" w:unhideWhenUsed="1"/>
+    <w:lsdException w:name="envelope address" w:semiHidden="1" w:unhideWhenUsed="1"/>
+    <w:lsdException w:name="envelope return" w:semiHidden="1" w:unhideWhenUsed="1"/>
+    <w:lsdException w:name="footnote reference" w:semiHidden="1" w:unhideWhenUsed="1"/>
+    <w:lsdException w:name="annotation reference" w:semiHidden="1" w:unhideWhenUsed="1"/>
+    <w:lsdException w:name="line number" w:semiHidden="1" w:unhideWhenUsed="1"/>
+    <w:lsdException w:name="page number" w:semiHidden="1" w:unhideWhenUsed="1"/>
+    <w:lsdException w:name="endnote reference" w:semiHidden="1" w:unhideWhenUsed="1"/>
+    <w:lsdException w:name="endnote text" w:semiHidden="1" w:unhideWhenUsed="1"/>
+    <w:lsdException w:name="table of authorities" w:semiHidden="1" w:unhideWhenUsed="1"/>
+    <w:lsdException w:name="macro" w:semiHidden="1" w:unhideWhenUsed="1"/>
+    <w:lsdException w:name="toa heading" w:semiHidden="1" w:unhideWhenUsed="1"/>
+    <w:lsdException w:name="List" w:semiHidden="1" w:unhideWhenUsed="1"/>
+    <w:lsdException w:name="List Bullet" w:semiHidden="1" w:unhideWhenUsed="1"/>
+    <w:lsdException w:name="List Number" w:semiHidden="1" w:unhideWhenUsed="1"/>
+    <w:lsdException w:name="List 2" w:semiHidden="1" w:unhideWhenUsed="1"/>
+    <w:lsdException w:name="List 3" w:semiHidden="1" w:unhideWhenUsed="1"/>
+    <w:lsdException w:name="List 4" w:semiHidden="1" w:unhideWhenUsed="1"/>
+    <w:lsdException w:name="List 5" w:semiHidden="1" w:unhideWhenUsed="1"/>
+    <w:lsdException w:name="List Bullet 2" w:semiHidden="1" w:unhideWhenUsed="1"/>
+    <w:lsdException w:name="List Bullet 3" w:semiHidden="1" w:unhideWhenUsed="1"/>
+    <w:lsdException w:name="List Bullet 4" w:semiHidden="1" w:unhideWhenUsed="1"/>
+    <w:lsdException w:name="List Bullet 5" w:semiHidden="1" w:unhideWhenUsed="1"/>
+    <w:lsdException w:name="List Number 2" w:semiHidden="1" w:unhideWhenUsed="1"/>
+    <w:lsdException w:name="List Number 3" w:semiHidden="1" w:unhideWhenUsed="1"/>
+    <w:lsdException w:name="List Number 4" w:semiHidden="1" w:unhideWhenUsed="1"/>
+    <w:lsdException w:name="List Number 5" w:semiHidden="1" w:unhideWhenUsed="1"/>
+    <w:lsdException w:name="Title" w:uiPriority="10" w:qFormat="1"/>
+    <w:lsdException w:name="Closing" w:semiHidden="1" w:unhideWhenUsed="1"/>
+    <w:lsdException w:name="Signature" w:semiHidden="1" w:unhideWhenUsed="1"/>
+    <w:lsdException w:name="Default Paragraph Font" w:semiHidden="1" w:uiPriority="1" w:unhideWhenUsed="1"/>
+    <w:lsdException w:name="Body Text" w:semiHidden="1" w:unhideWhenUsed="1"/>
+    <w:lsdException w:name="Body Text Indent" w:semiHidden="1" w:unhideWhenUsed="1"/>
+    <w:lsdException w:name="List Continue" w:semiHidden="1" w:unhideWhenUsed="1"/>
+    <w:lsdException w:name="List Continue 2" w:semiHidden="1" w:unhideWhenUsed="1"/>
+    <w:lsdException w:name="List Continue 3" w:semiHidden="1" w:unhideWhenUsed="1"/>
+    <w:lsdException w:name="List Continue 4" w:semiHidden="1" w:unhideWhenUsed="1"/>
+    <w:lsdException w:name="List Continue 5" w:semiHidden="1" w:unhideWhenUsed="1"/>
+    <w:lsdException w:name="Message Header" w:semiHidden="1" w:unhideWhenUsed="1"/>
+    <w:lsdException w:name="Subtitle" w:uiPriority="11" w:qFormat="1"/>
+    <w:lsdException w:name="Salutation" w:semiHidden="1" w:unhideWhenUsed="1"/>
+    <w:lsdException w:name="Date" w:semiHidden="1" w:unhideWhenUsed="1"/>
+    <w:lsdException w:name="Body Text First Indent" w:semiHidden="1" w:unhideWhenUsed="1"/>
+    <w:lsdException w:name="Body Text First Indent 2" w:semiHidden="1" w:unhideWhenUsed="1"/>
+    <w:lsdException w:name="Note Heading" w:semiHidden="1" w:unhideWhenUsed="1"/>
+    <w:lsdException w:name="Body Text 2" w:semiHidden="1" w:unhideWhenUsed="1"/>
+    <w:lsdException w:name="Body Text 3" w:semiHidden="1" w:unhideWhenUsed="1"/>
+    <w:lsdException w:name="Body Text Indent 2" w:semiHidden="1" w:unhideWhenUsed="1"/>
+    <w:lsdException w:name="Body Text Indent 3" w:semiHidden="1" w:unhideWhenUsed="1"/>
+    <w:lsdException w:name="Block Text" w:semiHidden="1" w:unhideWhenUsed="1"/>
+    <w:lsdException w:name="Hyperlink" w:semiHidden="1" w:unhideWhenUsed="1"/>
+    <w:lsdException w:name="FollowedHyperlink" w:semiHidden="1" w:unhideWhenUsed="1"/>
+    <w:lsdException w:name="Strong" w:uiPriority="22" w:qFormat="1"/>
+    <w:lsdException w:name="Emphasis" w:uiPriority="20" w:qFormat="1"/>
+    <w:lsdException w:name="Document Map" w:semiHidden="1" w:unhideWhenUsed="1"/>
+    <w:lsdException w:name="Plain Text" w:semiHidden="1" w:unhideWhenUsed="1"/>
+    <w:lsdException w:name="E-mail Signature" w:semiHidden="1" w:unhideWhenUsed="1"/>
+    <w:lsdException w:name="HTML Top of Form" w:semiHidden="1" w:unhideWhenUsed="1"/>
+    <w:lsdException w:name="HTML Bottom of Form" w:semiHidden="1" w:unhideWhenUsed="1"/>
+    <w:lsdException w:name="Normal (Web)" w:semiHidden="1" w:unhideWhenUsed="1"/>
+    <w:lsdException w:name="HTML Acronym" w:semiHidden="1" w:unhideWhenUsed="1"/>
+    <w:lsdException w:name="HTML Address" w:semiHidden="1" w:unhideWhenUsed="1"/>
+    <w:lsdException w:name="HTML Cite" w:semiHidden="1" w:unhideWhenUsed="1"/>
+    <w:lsdException w:name="HTML Code" w:semiHidden="1" w:unhideWhenUsed="1"/>
+    <w:lsdException w:name="HTML Definition" w:semiHidden="1" w:unhideWhenUsed="1"/>
+    <w:lsdException w:name="HTML Keyboard" w:semiHidden="1" w:unhideWhenUsed="1"/>
+    <w:lsdException w:name="HTML Preformatted" w:semiHidden="1" w:unhideWhenUsed="1"/>
+    <w:lsdException w:name="HTML Sample" w:semiHidden="1" w:unhideWhenUsed="1"/>
+    <w:lsdException w:name="HTML Typewriter" w:semiHidden="1" w:unhideWhenUsed="1"/>
+    <w:lsdException w:name="HTML Variable" w:semiHidden="1" w:unhideWhenUsed="1"/>
+    <w:lsdException w:name="Normal Table" w:semiHidden="1" w:unhideWhenUsed="1"/>
+    <w:lsdException w:name="annotation subject" w:semiHidden="1" w:unhideWhenUsed="1"/>
+    <w:lsdException w:name="No List" w:semiHidden="1" w:unhideWhenUsed="1"/>
+    <w:lsdException w:name="Outline List 1" w:semiHidden="1" w:unhideWhenUsed="1"/>
+    <w:lsdException w:name="Outline List 2" w:semiHidden="1" w:unhideWhenUsed="1"/>
+    <w:lsdException w:name="Outline List 3" w:semiHidden="1" w:unhideWhenUsed="1"/>
+    <w:lsdException w:name="Table Simple 1" w:semiHidden="1" w:unhideWhenUsed="1"/>
+    <w:lsdException w:name="Table Simple 2" w:semiHidden="1" w:unhideWhenUsed="1"/>
+    <w:lsdException w:name="Table Simple 3" w:semiHidden="1" w:unhideWhenUsed="1"/>
+    <w:lsdException w:name="Table Classic 1" w:semiHidden="1" w:unhideWhenUsed="1"/>
+    <w:lsdException w:name="Table Classic 2" w:semiHidden="1" w:unhideWhenUsed="1"/>
+    <w:lsdException w:name="Table Classic 3" w:semiHidden="1" w:unhideWhenUsed="1"/>
+    <w:lsdException w:name="Table Classic 4" w:semiHidden="1" w:unhideWhenUsed="1"/>
+    <w:lsdException w:name="Table Colorful 1" w:semiHidden="1" w:unhideWhenUsed="1"/>
+    <w:lsdException w:name="Table Colorful 2" w:semiHidden="1" w:unhideWhenUsed="1"/>
+    <w:lsdException w:name="Table Colorful 3" w:semiHidden="1" w:unhideWhenUsed="1"/>
+    <w:lsdException w:name="Table Columns 1" w:semiHidden="1" w:unhideWhenUsed="1"/>
+    <w:lsdException w:name="Table Columns 2" w:semiHidden="1" w:unhideWhenUsed="1"/>
+    <w:lsdException w:name="Table Columns 3" w:semiHidden="1" w:unhideWhenUsed="1"/>
+    <w:lsdException w:name="Table Columns 4" w:semiHidden="1" w:unhideWhenUsed="1"/>
+    <w:lsdException w:name="Table Columns 5" w:semiHidden="1" w:unhideWhenUsed="1"/>
+    <w:lsdException w:name="Table Grid 1" w:semiHidden="1" w:unhideWhenUsed="1"/>
+    <w:lsdException w:name="Table Grid 2" w:semiHidden="1" w:unhideWhenUsed="1"/>
+    <w:lsdException w:name="Table Grid 3" w:semiHidden="1" w:unhideWhenUsed="1"/>
+    <w:lsdException w:name="Table Grid 4" w:semiHidden="1" w:unhideWhenUsed="1"/>
+    <w:lsdException w:name="Table Grid 5" w:semiHidden="1" w:unhideWhenUsed="1"/>
+    <w:lsdException w:name="Table Grid 6" w:semiHidden="1" w:unhideWhenUsed="1"/>
+    <w:lsdException w:name="Table Grid 7" w:semiHidden="1" w:unhideWhenUsed="1"/>
+    <w:lsdException w:name="Table Grid 8" w:semiHidden="1" w:unhideWhenUsed="1"/>
+    <w:lsdException w:name="Table List 1" w:semiHidden="1" w:unhideWhenUsed="1"/>
+    <w:lsdException w:name="Table List 2" w:semiHidden="1" w:unhideWhenUsed="1"/>
+    <w:lsdException w:name="Table List 3" w:semiHidden="1" w:unhideWhenUsed="1"/>
+    <w:lsdException w:name="Table List 4" w:semiHidden="1" w:unhideWhenUsed="1"/>
+    <w:lsdException w:name="Table List 5" w:semiHidden="1" w:unhideWhenUsed="1"/>
+    <w:lsdException w:name="Table List 6" w:semiHidden="1" w:unhideWhenUsed="1"/>
+    <w:lsdException w:name="Table List 7" w:semiHidden="1" w:unhideWhenUsed="1"/>
+    <w:lsdException w:name="Table List 8" w:semiHidden="1" w:unhideWhenUsed="1"/>
+    <w:lsdException w:name="Table 3D effects 1" w:semiHidden="1" w:unhideWhenUsed="1"/>
+    <w:lsdException w:name="Table 3D effects 2" w:semiHidden="1" w:unhideWhenUsed="1"/>
+    <w:lsdException w:name="Table 3D effects 3" w:semiHidden="1" w:unhideWhenUsed="1"/>
+    <w:lsdException w:name="Table Contemporary" w:semiHidden="1" w:unhideWhenUsed="1"/>
+    <w:lsdException w:name="Table Elegant" w:semiHidden="1" w:unhideWhenUsed="1"/>
+    <w:lsdException w:name="Table Professional" w:semiHidden="1" w:unhideWhenUsed="1"/>
+    <w:lsdException w:name="Table Subtle 1" w:semiHidden="1" w:unhideWhenUsed="1"/>
+    <w:lsdException w:name="Table Subtle 2" w:semiHidden="1" w:unhideWhenUsed="1"/>
+    <w:lsdException w:name="Table Web 1" w:semiHidden="1" w:unhideWhenUsed="1"/>
+    <w:lsdException w:name="Table Web 2" w:semiHidden="1" w:unhideWhenUsed="1"/>
+    <w:lsdException w:name="Table Web 3" w:semiHidden="1" w:unhideWhenUsed="1"/>
+    <w:lsdException w:name="Balloon Text" w:semiHidden="1" w:unhideWhenUsed="1"/>
+    <w:lsdException w:name="Table Grid" w:uiPriority="39"/>
+    <w:lsdException w:name="Table Theme" w:semiHidden="1" w:unhideWhenUsed="1"/>
+    <w:lsdException w:name="Placeholder Text" w:semiHidden="1"/>
+    <w:lsdException w:name="No Spacing" w:uiPriority="1" w:qFormat="1"/>
+    <w:lsdException w:name="Light Shading" w:uiPriority="60"/>
+    <w:lsdException w:name="Light List" w:uiPriority="61"/>
+    <w:lsdException w:name="Light Grid" w:uiPriority="62"/>
+    <w:lsdException w:name="Medium Shading 1" w:uiPriority="63"/>
+    <w:lsdException w:name="Medium Shading 2" w:uiPriority="64"/>
+    <w:lsdException w:name="Medium List 1" w:uiPriority="65"/>
+    <w:lsdException w:name="Medium List 2" w:uiPriority="66"/>
+    <w:lsdException w:name="Medium Grid 1" w:uiPriority="67"/>
+    <w:lsdException w:name="Medium Grid 2" w:uiPriority="68"/>
+    <w:lsdException w:name="Medium Grid 3" w:uiPriority="69"/>
+    <w:lsdException w:name="Dark List" w:uiPriority="70"/>
+    <w:lsdException w:name="Colorful Shading" w:uiPriority="71"/>
+    <w:lsdException w:name="Colorful List" w:uiPriority="72"/>
+    <w:lsdException w:name="Colorful Grid" w:uiPriority="73"/>
+    <w:lsdException w:name="Light Shading Accent 1" w:uiPriority="60"/>
+    <w:lsdException w:name="Light List Accent 1" w:uiPriority="61"/>
+    <w:lsdException w:name="Light Grid Accent 1" w:uiPriority="62"/>
+    <w:lsdException w:name="Medium Shading 1 Accent 1" w:uiPriority="63"/>
+    <w:lsdException w:name="Medium Shading 2 Accent 1" w:uiPriority="64"/>
+    <w:lsdException w:name="Medium List 1 Accent 1" w:uiPriority="65"/>
+    <w:lsdException w:name="Revision" w:semiHidden="1"/>
+    <w:lsdException w:name="List Paragraph" w:uiPriority="34" w:qFormat="1"/>
+    <w:lsdException w:name="Quote" w:uiPriority="29" w:qFormat="1"/>
+    <w:lsdException w:name="Intense Quote" w:uiPriority="30" w:qFormat="1"/>
+    <w:lsdException w:name="Medium List 2 Accent 1" w:uiPriority="66"/>
+    <w:lsdException w:name="Medium Grid 1 Accent 1" w:uiPriority="67"/>
+    <w:lsdException w:name="Medium Grid 2 Accent 1" w:uiPriority="68"/>
+    <w:lsdException w:name="Medium Grid 3 Accent 1" w:uiPriority="69"/>
+    <w:lsdException w:name="Dark List Accent 1" w:uiPriority="70"/>
+    <w:lsdException w:name="Colorful Shading Accent 1" w:uiPriority="71"/>
+    <w:lsdException w:name="Colorful List Accent 1" w:uiPriority="72"/>
+    <w:lsdException w:name="Colorful Grid Accent 1" w:uiPriority="73"/>
+    <w:lsdException w:name="Light Shading Accent 2" w:uiPriority="60"/>
+    <w:lsdException w:name="Light List Accent 2" w:uiPriority="61"/>
+    <w:lsdException w:name="Light Grid Accent 2" w:uiPriority="62"/>
+    <w:lsdException w:name="Medium Shading 1 Accent 2" w:uiPriority="63"/>
+    <w:lsdException w:name="Medium Shading 2 Accent 2" w:uiPriority="64"/>
+    <w:lsdException w:name="Medium List 1 Accent 2" w:uiPriority="65"/>
+    <w:lsdException w:name="Medium List 2 Accent 2" w:uiPriority="66"/>
+    <w:lsdException w:name="Medium Grid 1 Accent 2" w:uiPriority="67"/>
+    <w:lsdException w:name="Medium Grid 2 Accent 2" w:uiPriority="68"/>
+    <w:lsdException w:name="Medium Grid 3 Accent 2" w:uiPriority="69"/>
+    <w:lsdException w:name="Dark List Accent 2" w:uiPriority="70"/>
+    <w:lsdException w:name="Colorful Shading Accent 2" w:uiPriority="71"/>
+    <w:lsdException w:name="Colorful List Accent 2" w:uiPriority="72"/>
+    <w:lsdException w:name="Colorful Grid Accent 2" w:uiPriority="73"/>
+    <w:lsdException w:name="Light Shading Accent 3" w:uiPriority="60"/>
+    <w:lsdException w:name="Light List Accent 3" w:uiPriority="61"/>
+    <w:lsdException w:name="Light Grid Accent 3" w:uiPriority="62"/>
+    <w:lsdException w:name="Medium Shading 1 Accent 3" w:uiPriority="63"/>
+    <w:lsdException w:name="Medium Shading 2 Accent 3" w:uiPriority="64"/>
+    <w:lsdException w:name="Medium List 1 Accent 3" w:uiPriority="65"/>
+    <w:lsdException w:name="Medium List 2 Accent 3" w:uiPriority="66"/>
+    <w:lsdException w:name="Medium Grid 1 Accent 3" w:uiPriority="67"/>
+    <w:lsdException w:name="Medium Grid 2 Accent 3" w:uiPriority="68"/>
+    <w:lsdException w:name="Medium Grid 3 Accent 3" w:uiPriority="69"/>
+    <w:lsdException w:name="Dark List Accent 3" w:uiPriority="70"/>
+    <w:lsdException w:name="Colorful Shading Accent 3" w:uiPriority="71"/>
+    <w:lsdException w:name="Colorful List Accent 3" w:uiPriority="72"/>
+    <w:lsdException w:name="Colorful Grid Accent 3" w:uiPriority="73"/>
+    <w:lsdException w:name="Light Shading Accent 4" w:uiPriority="60"/>
+    <w:lsdException w:name="Light List Accent 4" w:uiPriority="61"/>
+    <w:lsdException w:name="Light Grid Accent 4" w:uiPriority="62"/>
+    <w:lsdException w:name="Medium Shading 1 Accent 4" w:uiPriority="63"/>
+    <w:lsdException w:name="Medium Shading 2 Accent 4" w:uiPriority="64"/>
+    <w:lsdException w:name="Medium List 1 Accent 4" w:uiPriority="65"/>
+    <w:lsdException w:name="Medium List 2 Accent 4" w:uiPriority="66"/>
+    <w:lsdException w:name="Medium Grid 1 Accent 4" w:uiPriority="67"/>
+    <w:lsdException w:name="Medium Grid 2 Accent 4" w:uiPriority="68"/>
+    <w:lsdException w:name="Medium Grid 3 Accent 4" w:uiPriority="69"/>
+    <w:lsdException w:name="Dark List Accent 4" w:uiPriority="70"/>
+    <w:lsdException w:name="Colorful Shading Accent 4" w:uiPriority="71"/>
+    <w:lsdException w:name="Colorful List Accent 4" w:uiPriority="72"/>
+    <w:lsdException w:name="Colorful Grid Accent 4" w:uiPriority="73"/>
+    <w:lsdException w:name="Light Shading Accent 5" w:uiPriority="60"/>
+    <w:lsdException w:name="Light List Accent 5" w:uiPriority="61"/>
+    <w:lsdException w:name="Light Grid Accent 5" w:uiPriority="62"/>
+    <w:lsdException w:name="Medium Shading 1 Accent 5" w:uiPriority="63"/>
+    <w:lsdException w:name="Medium Shading 2 Accent 5" w:uiPriority="64"/>
+    <w:lsdException w:name="Medium List 1 Accent 5" w:uiPriority="65"/>
+    <w:lsdException w:name="Medium List 2 Accent 5" w:uiPriority="66"/>
+    <w:lsdException w:name="Medium Grid 1 Accent 5" w:uiPriority="67"/>
+    <w:lsdException w:name="Medium Grid 2 Accent 5" w:uiPriority="68"/>
+    <w:lsdException w:name="Medium Grid 3 Accent 5" w:uiPriority="69"/>
+    <w:lsdException w:name="Dark List Accent 5" w:uiPriority="70"/>
+    <w:lsdException w:name="Colorful Shading Accent 5" w:uiPriority="71"/>
+    <w:lsdException w:name="Colorful List Accent 5" w:uiPriority="72"/>
+    <w:lsdException w:name="Colorful Grid Accent 5" w:uiPriority="73"/>
+    <w:lsdException w:name="Light Shading Accent 6" w:uiPriority="60"/>
+    <w:lsdException w:name="Light List Accent 6" w:uiPriority="61"/>
+    <w:lsdException w:name="Light Grid Accent 6" w:uiPriority="62"/>
+    <w:lsdException w:name="Medium Shading 1 Accent 6" w:uiPriority="63"/>
+    <w:lsdException w:name="Medium Shading 2 Accent 6" w:uiPriority="64"/>
+    <w:lsdException w:name="Medium List 1 Accent 6" w:uiPriority="65"/>
+    <w:lsdException w:name="Medium List 2 Accent 6" w:uiPriority="66"/>
+    <w:lsdException w:name="Medium Grid 1 Accent 6" w:uiPriority="67"/>
+    <w:lsdException w:name="Medium Grid 2 Accent 6" w:uiPriority="68"/>
+    <w:lsdException w:name="Medium Grid 3 Accent 6" w:uiPriority="69"/>
+    <w:lsdException w:name="Dark List Accent 6" w:uiPriority="70"/>
+    <w:lsdException w:name="Colorful Shading Accent 6" w:uiPriority="71"/>
+    <w:lsdException w:name="Colorful List Accent 6" w:uiPriority="72"/>
+    <w:lsdException w:name="Colorful Grid Accent 6" w:uiPriority="73"/>
+    <w:lsdException w:name="Subtle Emphasis" w:uiPriority="19" w:qFormat="1"/>
+    <w:lsdException w:name="Intense Emphasis" w:uiPriority="21" w:qFormat="1"/>
+    <w:lsdException w:name="Subtle Reference" w:uiPriority="31" w:qFormat="1"/>
+    <w:lsdException w:name="Intense Reference" w:uiPriority="32" w:qFormat="1"/>
+    <w:lsdException w:name="Book Title" w:uiPriority="33" w:qFormat="1"/>
+    <w:lsdException w:name="Bibliography" w:semiHidden="1" w:uiPriority="37" w:unhideWhenUsed="1"/>
+    <w:lsdException w:name="TOC Heading" w:semiHidden="1" w:uiPriority="39" w:unhideWhenUsed="1" w:qFormat="1"/>
+    <w:lsdException w:name="Grid Table 4" w:uiPriority="49"/>
+    <w:lsdException w:name="Grid Table 5 Dark" w:uiPriority="50"/>
+    <w:lsdException w:name="Grid Table 6 Colorful" w:uiPriority="51"/>
+    <w:lsdException w:name="Grid Table 7 Colorful" w:uiPriority="52"/>
+    <w:lsdException w:name="Grid Table 1 Light Accent 1" w:uiPriority="46"/>
+    <w:lsdException w:name="Grid Table 2 Accent 1" w:uiPriority="47"/>
+    <w:lsdException w:name="Grid Table 3 Accent 1" w:uiPriority="48"/>
+    <w:lsdException w:name="Grid Table 4 Accent 1" w:uiPriority="49"/>
+    <w:lsdException w:name="Grid Table 5 Dark Accent 1" w:uiPriority="50"/>
+    <w:lsdException w:name="Grid Table 6 Colorful Accent 1" w:uiPriority="51"/>
+    <w:lsdException w:name="Grid Table 7 Colorful Accent 1" w:uiPriority="52"/>
+    <w:lsdException w:name="Grid Table 1 Light Accent 2" w:uiPriority="46"/>
+    <w:lsdException w:name="Grid Table 2 Accent 2" w:uiPriority="47"/>
+    <w:lsdException w:name="Grid Table 3 Accent 2" w:uiPriority="48"/>
+    <w:lsdException w:name="Grid Table 4 Accent 2" w:uiPriority="49"/>
+    <w:lsdException w:name="Grid Table 5 Dark Accent 2" w:uiPriority="50"/>
+    <w:lsdException w:name="Grid Table 6 Colorful Accent 2" w:uiPriority="51"/>
+    <w:lsdException w:name="Grid Table 7 Colorful Accent 2" w:uiPriority="52"/>
+    <w:lsdException w:name="Grid Table 1 Light Accent 3" w:uiPriority="46"/>
+    <w:lsdException w:name="Grid Table 2 Accent 3" w:uiPriority="47"/>
+    <w:lsdException w:name="Grid Table 3 Accent 3" w:uiPriority="48"/>
+    <w:lsdException w:name="Grid Table 4 Accent 3" w:uiPriority="49"/>
+    <w:lsdException w:name="Grid Table 5 Dark Accent 3" w:uiPriority="50"/>
+    <w:lsdException w:name="Grid Table 6 Colorful Accent 3" w:uiPriority="51"/>
+    <w:lsdException w:name="Grid Table 7 Colorful Accent 3" w:uiPriority="52"/>
+    <w:lsdException w:name="Grid Table 1 Light Accent 4" w:uiPriority="46"/>
+    <w:lsdException w:name="Grid Table 2 Accent 4" w:uiPriority="47"/>
+    <w:lsdException w:name="Grid Table 3 Accent 4" w:uiPriority="48"/>
+    <w:lsdException w:name="Grid Table 4 Accent 4" w:uiPriority="49"/>
+    <w:lsdException w:name="Grid Table 5 Dark Accent 4" w:uiPriority="50"/>
+    <w:lsdException w:name="Grid Table 6 Colorful Accent 4" w:uiPriority="51"/>
+    <w:lsdException w:name="Grid Table 7 Colorful Accent 4" w:uiPriority="52"/>
+    <w:lsdException w:name="Grid Table 1 Light Accent 5" w:uiPriority="46"/>
+    <w:lsdException w:name="Grid Table 2 Accent 5" w:uiPriority="47"/>
+    <w:lsdException w:name="Grid Table 3 Accent 5" w:uiPriority="48"/>
+    <w:lsdException w:name="Grid Table 4 Accent 5" w:uiPriority="49"/>
+    <w:lsdException w:name="Grid Table 5 Dark Accent 5" w:uiPriority="50"/>
+    <w:lsdException w:name="Grid Table 6 Colorful Accent 5" w:uiPriority="51"/>
+    <w:lsdException w:name="Grid Table 7 Colorful Accent 5" w:uiPriority="52"/>
+    <w:lsdException w:name="Grid Table 1 Light Accent 6" w:uiPriority="46"/>
+    <w:lsdException w:name="Grid Table 2 Accent 6" w:uiPriority="47"/>
+    <w:lsdException w:name="Grid Table 3 Accent 6" w:uiPriority="48"/>
+    <w:lsdException w:name="Grid Table 4 Accent 6" w:uiPriority="49"/>
+    <w:lsdException w:name="Grid Table 5 Dark Accent 6" w:uiPriority="50"/>
+    <w:lsdException w:name="Grid Table 6 Colorful Accent 6" w:uiPriority="51"/>
+    <w:lsdException w:name="Grid Table 7 Colorful Accent 6" w:uiPriority="52"/>
+    <w:lsdException w:name="List Table 1 Light" w:uiPriority="46"/>
+    <w:lsdException w:name="List Table 2" w:uiPriority="47"/>
+    <w:lsdException w:name="List Table 3" w:uiPriority="48"/>
+    <w:lsdException w:name="List Table 4" w:uiPriority="49"/>
+    <w:lsdException w:name="List Table 5 Dark" w:uiPriority="50"/>
+    <w:lsdException w:name="List Table 6 Colorful" w:uiPriority="51"/>
+    <w:lsdException w:name="List Table 7 Colorful" w:uiPriority="52"/>
+    <w:lsdException w:name="List Table 1 Light Accent 1" w:uiPriority="46"/>
+    <w:lsdException w:name="List Table 2 Accent 1" w:uiPriority="47"/>
+    <w:lsdException w:name="List Table 3 Accent 1" w:uiPriority="48"/>
+    <w:lsdException w:name="List Table 4 Accent 1" w:uiPriority="49"/>
+    <w:lsdException w:name="List Table 5 Dark Accent 1" w:uiPriority="50"/>
+    <w:lsdException w:name="List Table 6 Colorful Accent 1" w:uiPriority="51"/>
+    <w:lsdException w:name="List Table 7 Colorful Accent 1" w:uiPriority="52"/>
+    <w:lsdException w:name="List Table 1 Light Accent 2" w:uiPriority="46"/>
+    <w:lsdException w:name="List Table 2 Accent 2" w:uiPriority="47"/>
+    <w:lsdException w:name="List Table 3 Accent 2" w:uiPriority="48"/>
+    <w:lsdException w:name="List Table 4 Accent 2" w:uiPriority="49"/>
+    <w:lsdException w:name="List Table 5 Dark Accent 2" w:uiPriority="50"/>
+    <w:lsdException w:name="List Table 6 Colorful Accent 2" w:uiPriority="51"/>
+    <w:lsdException w:name="List Table 7 Colorful Accent 2" w:uiPriority="52"/>
+    <w:lsdException w:name="List Table 1 Light Accent 3" w:uiPriority="46"/>
+    <w:lsdException w:name="List Table 2 Accent 3" w:uiPriority="47"/>
+    <w:lsdException w:name="List Table 3 Accent 3" w:uiPriority="48"/>
+    <w:lsdException w:name="List Table 4 Accent 3" w:uiPriority="49"/>
+    <w:lsdException w:name="List Table 5 Dark Accent 3" w:uiPriority="50"/>
+    <w:lsdException w:name="List Table 6 Colorful Accent 3" w:uiPriority="51"/>
+    <w:lsdException w:name="List Table 7 Colorful Accent 3" w:uiPriority="52"/>
+    <w:lsdException w:name="List Table 1 Light Accent 4" w:uiPriority="46"/>
+    <w:lsdException w:name="List Table 2 Accent 4" w:uiPriority="47"/>
+    <w:lsdException w:name="List Table 3 Accent 4" w:uiPriority="48"/>
+    <w:lsdException w:name="List Table 4 Accent 4" w:uiPriority="49"/>
+    <w:lsdException w:name="List Table 5 Dark Accent 4" w:uiPriority="50"/>
+    <w:lsdException w:name="List Table 6 Colorful Accent 4" w:uiPriority="51"/>
+    <w:lsdException w:name="List Table 7 Colorful Accent 4" w:uiPriority="52"/>
+    <w:lsdException w:name="List Table 1 Light Accent 5" w:uiPriority="46"/>
+    <w:lsdException w:name="List Table 2 Accent 5" w:uiPriority="47"/>
+    <w:lsdException w:name="List Table 3 Accent 5" w:uiPriority="48"/>
+    <w:lsdException w:name="List Table 4 Accent 5" w:uiPriority="49"/>
+    <w:lsdException w:name="List Table 5 Dark Accent 5" w:uiPriority="50"/>
+    <w:lsdException w:name="List Table 6 Colorful Accent 5" w:uiPriority="51"/>
+    <w:lsdException w:name="List Table 7 Colorful Accent 5" w:uiPriority="52"/>
+    <w:lsdException w:name="List Table 1 Light Accent 6" w:uiPriority="46"/>
+    <w:lsdException w:name="List Table 2 Accent 6" w:uiPriority="47"/>
+    <w:lsdException w:name="List Table 3 Accent 6" w:uiPriority="48"/>
+    <w:lsdException w:name="List Table 4 Accent 6" w:uiPriority="49"/>
+    <w:lsdException w:name="List Table 5 Dark Accent 6" w:uiPriority="50"/>
+    <w:lsdException w:name="List Table 6 Colorful Accent 6" w:uiPriority="51"/>
+    <w:lsdException w:name="List Table 7 Colorful Accent 6" w:uiPriority="52"/>
   </w:latentStyles>
-  <w:style w:type="paragraph" w:default="1" w:styleId="Normaal">
+  <w:style w:type="paragraph" w:default="1" w:styleId="Normal">
     <w:name w:val="Normal"/>
     <w:qFormat/>
     <w:pPr>
@@ -616,12 +935,13 @@
       <w:spacing w:after="160"/>
     </w:pPr>
   </w:style>
-  <w:style w:type="character" w:default="1" w:styleId="Standaardalinea-lettertype">
+  <w:style w:type="character" w:default="1" w:styleId="DefaultParagraphFont">
     <w:name w:val="Default Paragraph Font"/>
     <w:uiPriority w:val="1"/>
+    <w:semiHidden/>
     <w:unhideWhenUsed/>
   </w:style>
-  <w:style w:type="table" w:default="1" w:styleId="Standaardtabel">
+  <w:style w:type="table" w:default="1" w:styleId="TableNormal">
     <w:name w:val="Normal Table"/>
     <w:uiPriority w:val="99"/>
     <w:semiHidden/>
@@ -636,7 +956,7 @@
       </w:tblCellMar>
     </w:tblPr>
   </w:style>
-  <w:style w:type="numbering" w:default="1" w:styleId="Geenlijst">
+  <w:style w:type="numbering" w:default="1" w:styleId="NoList">
     <w:name w:val="No List"/>
     <w:uiPriority w:val="99"/>
     <w:semiHidden/>
@@ -644,7 +964,7 @@
   </w:style>
   <w:style w:type="paragraph" w:customStyle="1" w:styleId="Heading">
     <w:name w:val="Heading"/>
-    <w:basedOn w:val="Normaal"/>
+    <w:basedOn w:val="Normal"/>
     <w:next w:val="TextBody"/>
     <w:pPr>
       <w:keepNext/>
@@ -658,18 +978,18 @@
   </w:style>
   <w:style w:type="paragraph" w:customStyle="1" w:styleId="TextBody">
     <w:name w:val="Text Body"/>
-    <w:basedOn w:val="Normaal"/>
+    <w:basedOn w:val="Normal"/>
     <w:pPr>
       <w:spacing w:after="140" w:line="288" w:lineRule="auto"/>
     </w:pPr>
   </w:style>
-  <w:style w:type="paragraph" w:styleId="Lijst">
+  <w:style w:type="paragraph" w:styleId="List">
     <w:name w:val="List"/>
     <w:basedOn w:val="TextBody"/>
   </w:style>
-  <w:style w:type="paragraph" w:customStyle="1" w:styleId="Caption">
-    <w:name w:val="Caption"/>
-    <w:basedOn w:val="Normaal"/>
+  <w:style w:type="paragraph" w:customStyle="1" w:styleId="Caption1">
+    <w:name w:val="Caption1"/>
+    <w:basedOn w:val="Normal"/>
     <w:pPr>
       <w:suppressLineNumbers/>
       <w:spacing w:before="120" w:after="120"/>
@@ -683,255 +1003,7 @@
   </w:style>
   <w:style w:type="paragraph" w:customStyle="1" w:styleId="Index">
     <w:name w:val="Index"/>
-    <w:basedOn w:val="Normaal"/>
-    <w:pPr>
-      <w:suppressLineNumbers/>
-    </w:pPr>
-  </w:style>
-</w:styles>
-</file>
-
-<file path=word/stylesWithEffects.xml><?xml version="1.0" encoding="utf-8"?>
-<w:styles xmlns:wpc="http://schemas.microsoft.com/office/word/2010/wordprocessingCanvas" xmlns:mo="http://schemas.microsoft.com/office/mac/office/2008/main" xmlns:mc="http://schemas.openxmlformats.org/markup-compatibility/2006" xmlns:mv="urn:schemas-microsoft-com:mac:vml" xmlns:o="urn:schemas-microsoft-com:office:office" xmlns:r="http://schemas.openxmlformats.org/officeDocument/2006/relationships" xmlns:m="http://schemas.openxmlformats.org/officeDocument/2006/math" xmlns:v="urn:schemas-microsoft-com:vml" xmlns:wp14="http://schemas.microsoft.com/office/word/2010/wordprocessingDrawing" xmlns:wp="http://schemas.openxmlformats.org/drawingml/2006/wordprocessingDrawing" xmlns:w10="urn:schemas-microsoft-com:office:word" xmlns:w="http://schemas.openxmlformats.org/wordprocessingml/2006/main" xmlns:w14="http://schemas.microsoft.com/office/word/2010/wordml" xmlns:wpg="http://schemas.microsoft.com/office/word/2010/wordprocessingGroup" xmlns:wpi="http://schemas.microsoft.com/office/word/2010/wordprocessingInk" xmlns:wne="http://schemas.microsoft.com/office/word/2006/wordml" xmlns:wps="http://schemas.microsoft.com/office/word/2010/wordprocessingShape" mc:Ignorable="w14 wp14">
-  <w:docDefaults>
-    <w:rPrDefault>
-      <w:rPr>
-        <w:rFonts w:asciiTheme="minorHAnsi" w:eastAsiaTheme="minorHAnsi" w:hAnsiTheme="minorHAnsi" w:cstheme="minorBidi"/>
-        <w:sz w:val="22"/>
-        <w:szCs w:val="22"/>
-        <w:lang w:val="nl-NL" w:eastAsia="en-US" w:bidi="ar-SA"/>
-      </w:rPr>
-    </w:rPrDefault>
-    <w:pPrDefault>
-      <w:pPr>
-        <w:spacing w:line="256" w:lineRule="auto"/>
-      </w:pPr>
-    </w:pPrDefault>
-  </w:docDefaults>
-  <w:latentStyles w:defLockedState="0" w:defUIPriority="99" w:defSemiHidden="1" w:defUnhideWhenUsed="1" w:defQFormat="0" w:count="276">
-    <w:lsdException w:name="Normal" w:semiHidden="0" w:uiPriority="0" w:unhideWhenUsed="0" w:qFormat="1"/>
-    <w:lsdException w:name="heading 1" w:semiHidden="0" w:uiPriority="9" w:unhideWhenUsed="0" w:qFormat="1"/>
-    <w:lsdException w:name="heading 2" w:uiPriority="9" w:qFormat="1"/>
-    <w:lsdException w:name="heading 3" w:uiPriority="9" w:qFormat="1"/>
-    <w:lsdException w:name="heading 4" w:uiPriority="9" w:qFormat="1"/>
-    <w:lsdException w:name="heading 5" w:uiPriority="9" w:qFormat="1"/>
-    <w:lsdException w:name="heading 6" w:uiPriority="9" w:qFormat="1"/>
-    <w:lsdException w:name="heading 7" w:uiPriority="9" w:qFormat="1"/>
-    <w:lsdException w:name="heading 8" w:uiPriority="9" w:qFormat="1"/>
-    <w:lsdException w:name="heading 9" w:uiPriority="9" w:qFormat="1"/>
-    <w:lsdException w:name="toc 1" w:uiPriority="39"/>
-    <w:lsdException w:name="toc 2" w:uiPriority="39"/>
-    <w:lsdException w:name="toc 3" w:uiPriority="39"/>
-    <w:lsdException w:name="toc 4" w:uiPriority="39"/>
-    <w:lsdException w:name="toc 5" w:uiPriority="39"/>
-    <w:lsdException w:name="toc 6" w:uiPriority="39"/>
-    <w:lsdException w:name="toc 7" w:uiPriority="39"/>
-    <w:lsdException w:name="toc 8" w:uiPriority="39"/>
-    <w:lsdException w:name="toc 9" w:uiPriority="39"/>
-    <w:lsdException w:name="caption" w:uiPriority="35" w:qFormat="1"/>
-    <w:lsdException w:name="Title" w:semiHidden="0" w:uiPriority="10" w:unhideWhenUsed="0" w:qFormat="1"/>
-    <w:lsdException w:name="Default Paragraph Font" w:uiPriority="1"/>
-    <w:lsdException w:name="Subtitle" w:semiHidden="0" w:uiPriority="11" w:unhideWhenUsed="0" w:qFormat="1"/>
-    <w:lsdException w:name="Strong" w:semiHidden="0" w:uiPriority="22" w:unhideWhenUsed="0" w:qFormat="1"/>
-    <w:lsdException w:name="Emphasis" w:semiHidden="0" w:uiPriority="20" w:unhideWhenUsed="0" w:qFormat="1"/>
-    <w:lsdException w:name="Table Grid" w:semiHidden="0" w:uiPriority="39" w:unhideWhenUsed="0"/>
-    <w:lsdException w:name="Note Level 1" w:semiHidden="0" w:unhideWhenUsed="0"/>
-    <w:lsdException w:name="Note Level 2" w:semiHidden="0" w:unhideWhenUsed="0"/>
-    <w:lsdException w:name="Note Level 3" w:semiHidden="0" w:unhideWhenUsed="0"/>
-    <w:lsdException w:name="Note Level 4" w:semiHidden="0" w:unhideWhenUsed="0"/>
-    <w:lsdException w:name="Note Level 5" w:semiHidden="0" w:unhideWhenUsed="0"/>
-    <w:lsdException w:name="Note Level 6" w:semiHidden="0" w:unhideWhenUsed="0"/>
-    <w:lsdException w:name="Note Level 7" w:semiHidden="0" w:unhideWhenUsed="0"/>
-    <w:lsdException w:name="Note Level 8" w:semiHidden="0" w:unhideWhenUsed="0"/>
-    <w:lsdException w:name="Note Level 9" w:semiHidden="0" w:unhideWhenUsed="0"/>
-    <w:lsdException w:name="Placeholder Text" w:unhideWhenUsed="0"/>
-    <w:lsdException w:name="No Spacing" w:semiHidden="0" w:uiPriority="1" w:unhideWhenUsed="0" w:qFormat="1"/>
-    <w:lsdException w:name="Light Shading" w:semiHidden="0" w:uiPriority="60" w:unhideWhenUsed="0"/>
-    <w:lsdException w:name="Light List" w:semiHidden="0" w:uiPriority="61" w:unhideWhenUsed="0"/>
-    <w:lsdException w:name="Light Grid" w:semiHidden="0" w:uiPriority="62" w:unhideWhenUsed="0"/>
-    <w:lsdException w:name="Medium Shading 1" w:semiHidden="0" w:uiPriority="63" w:unhideWhenUsed="0"/>
-    <w:lsdException w:name="Medium Shading 2" w:semiHidden="0" w:uiPriority="64" w:unhideWhenUsed="0"/>
-    <w:lsdException w:name="Medium List 1" w:semiHidden="0" w:uiPriority="65" w:unhideWhenUsed="0"/>
-    <w:lsdException w:name="Medium List 2" w:semiHidden="0" w:uiPriority="66" w:unhideWhenUsed="0"/>
-    <w:lsdException w:name="Medium Grid 1" w:semiHidden="0" w:uiPriority="67" w:unhideWhenUsed="0"/>
-    <w:lsdException w:name="Medium Grid 2" w:semiHidden="0" w:uiPriority="68" w:unhideWhenUsed="0"/>
-    <w:lsdException w:name="Medium Grid 3" w:semiHidden="0" w:uiPriority="69" w:unhideWhenUsed="0"/>
-    <w:lsdException w:name="Dark List" w:semiHidden="0" w:uiPriority="70" w:unhideWhenUsed="0"/>
-    <w:lsdException w:name="Colorful Shading" w:semiHidden="0" w:uiPriority="71" w:unhideWhenUsed="0"/>
-    <w:lsdException w:name="Colorful List" w:semiHidden="0" w:uiPriority="72" w:unhideWhenUsed="0"/>
-    <w:lsdException w:name="Colorful Grid" w:semiHidden="0" w:uiPriority="73" w:unhideWhenUsed="0"/>
-    <w:lsdException w:name="Light Shading Accent 1" w:semiHidden="0" w:uiPriority="60" w:unhideWhenUsed="0"/>
-    <w:lsdException w:name="Light List Accent 1" w:semiHidden="0" w:uiPriority="61" w:unhideWhenUsed="0"/>
-    <w:lsdException w:name="Light Grid Accent 1" w:semiHidden="0" w:uiPriority="62" w:unhideWhenUsed="0"/>
-    <w:lsdException w:name="Medium Shading 1 Accent 1" w:semiHidden="0" w:uiPriority="63" w:unhideWhenUsed="0"/>
-    <w:lsdException w:name="Medium Shading 2 Accent 1" w:semiHidden="0" w:uiPriority="64" w:unhideWhenUsed="0"/>
-    <w:lsdException w:name="Medium List 1 Accent 1" w:semiHidden="0" w:uiPriority="65" w:unhideWhenUsed="0"/>
-    <w:lsdException w:name="Revision" w:unhideWhenUsed="0"/>
-    <w:lsdException w:name="List Paragraph" w:semiHidden="0" w:uiPriority="34" w:unhideWhenUsed="0" w:qFormat="1"/>
-    <w:lsdException w:name="Quote" w:semiHidden="0" w:uiPriority="29" w:unhideWhenUsed="0" w:qFormat="1"/>
-    <w:lsdException w:name="Intense Quote" w:semiHidden="0" w:uiPriority="30" w:unhideWhenUsed="0" w:qFormat="1"/>
-    <w:lsdException w:name="Medium List 2 Accent 1" w:semiHidden="0" w:uiPriority="66" w:unhideWhenUsed="0"/>
-    <w:lsdException w:name="Medium Grid 1 Accent 1" w:semiHidden="0" w:uiPriority="67" w:unhideWhenUsed="0"/>
-    <w:lsdException w:name="Medium Grid 2 Accent 1" w:semiHidden="0" w:uiPriority="68" w:unhideWhenUsed="0"/>
-    <w:lsdException w:name="Medium Grid 3 Accent 1" w:semiHidden="0" w:uiPriority="69" w:unhideWhenUsed="0"/>
-    <w:lsdException w:name="Dark List Accent 1" w:semiHidden="0" w:uiPriority="70" w:unhideWhenUsed="0"/>
-    <w:lsdException w:name="Colorful Shading Accent 1" w:semiHidden="0" w:uiPriority="71" w:unhideWhenUsed="0"/>
-    <w:lsdException w:name="Colorful List Accent 1" w:semiHidden="0" w:uiPriority="72" w:unhideWhenUsed="0"/>
-    <w:lsdException w:name="Colorful Grid Accent 1" w:semiHidden="0" w:uiPriority="73" w:unhideWhenUsed="0"/>
-    <w:lsdException w:name="Light Shading Accent 2" w:semiHidden="0" w:uiPriority="60" w:unhideWhenUsed="0"/>
-    <w:lsdException w:name="Light List Accent 2" w:semiHidden="0" w:uiPriority="61" w:unhideWhenUsed="0"/>
-    <w:lsdException w:name="Light Grid Accent 2" w:semiHidden="0" w:uiPriority="62" w:unhideWhenUsed="0"/>
-    <w:lsdException w:name="Medium Shading 1 Accent 2" w:semiHidden="0" w:uiPriority="63" w:unhideWhenUsed="0"/>
-    <w:lsdException w:name="Medium Shading 2 Accent 2" w:semiHidden="0" w:uiPriority="64" w:unhideWhenUsed="0"/>
-    <w:lsdException w:name="Medium List 1 Accent 2" w:semiHidden="0" w:uiPriority="65" w:unhideWhenUsed="0"/>
-    <w:lsdException w:name="Medium List 2 Accent 2" w:semiHidden="0" w:uiPriority="66" w:unhideWhenUsed="0"/>
-    <w:lsdException w:name="Medium Grid 1 Accent 2" w:semiHidden="0" w:uiPriority="67" w:unhideWhenUsed="0"/>
-    <w:lsdException w:name="Medium Grid 2 Accent 2" w:semiHidden="0" w:uiPriority="68" w:unhideWhenUsed="0"/>
-    <w:lsdException w:name="Medium Grid 3 Accent 2" w:semiHidden="0" w:uiPriority="69" w:unhideWhenUsed="0"/>
-    <w:lsdException w:name="Dark List Accent 2" w:semiHidden="0" w:uiPriority="70" w:unhideWhenUsed="0"/>
-    <w:lsdException w:name="Colorful Shading Accent 2" w:semiHidden="0" w:uiPriority="71" w:unhideWhenUsed="0"/>
-    <w:lsdException w:name="Colorful List Accent 2" w:semiHidden="0" w:uiPriority="72" w:unhideWhenUsed="0"/>
-    <w:lsdException w:name="Colorful Grid Accent 2" w:semiHidden="0" w:uiPriority="73" w:unhideWhenUsed="0"/>
-    <w:lsdException w:name="Light Shading Accent 3" w:semiHidden="0" w:uiPriority="60" w:unhideWhenUsed="0"/>
-    <w:lsdException w:name="Light List Accent 3" w:semiHidden="0" w:uiPriority="61" w:unhideWhenUsed="0"/>
-    <w:lsdException w:name="Light Grid Accent 3" w:semiHidden="0" w:uiPriority="62" w:unhideWhenUsed="0"/>
-    <w:lsdException w:name="Medium Shading 1 Accent 3" w:semiHidden="0" w:uiPriority="63" w:unhideWhenUsed="0"/>
-    <w:lsdException w:name="Medium Shading 2 Accent 3" w:semiHidden="0" w:uiPriority="64" w:unhideWhenUsed="0"/>
-    <w:lsdException w:name="Medium List 1 Accent 3" w:semiHidden="0" w:uiPriority="65" w:unhideWhenUsed="0"/>
-    <w:lsdException w:name="Medium List 2 Accent 3" w:semiHidden="0" w:uiPriority="66" w:unhideWhenUsed="0"/>
-    <w:lsdException w:name="Medium Grid 1 Accent 3" w:semiHidden="0" w:uiPriority="67" w:unhideWhenUsed="0"/>
-    <w:lsdException w:name="Medium Grid 2 Accent 3" w:semiHidden="0" w:uiPriority="68" w:unhideWhenUsed="0"/>
-    <w:lsdException w:name="Medium Grid 3 Accent 3" w:semiHidden="0" w:uiPriority="69" w:unhideWhenUsed="0"/>
-    <w:lsdException w:name="Dark List Accent 3" w:semiHidden="0" w:uiPriority="70" w:unhideWhenUsed="0"/>
-    <w:lsdException w:name="Colorful Shading Accent 3" w:semiHidden="0" w:uiPriority="71" w:unhideWhenUsed="0"/>
-    <w:lsdException w:name="Colorful List Accent 3" w:semiHidden="0" w:uiPriority="72" w:unhideWhenUsed="0"/>
-    <w:lsdException w:name="Colorful Grid Accent 3" w:semiHidden="0" w:uiPriority="73" w:unhideWhenUsed="0"/>
-    <w:lsdException w:name="Light Shading Accent 4" w:semiHidden="0" w:uiPriority="60" w:unhideWhenUsed="0"/>
-    <w:lsdException w:name="Light List Accent 4" w:semiHidden="0" w:uiPriority="61" w:unhideWhenUsed="0"/>
-    <w:lsdException w:name="Light Grid Accent 4" w:semiHidden="0" w:uiPriority="62" w:unhideWhenUsed="0"/>
-    <w:lsdException w:name="Medium Shading 1 Accent 4" w:semiHidden="0" w:uiPriority="63" w:unhideWhenUsed="0"/>
-    <w:lsdException w:name="Medium Shading 2 Accent 4" w:semiHidden="0" w:uiPriority="64" w:unhideWhenUsed="0"/>
-    <w:lsdException w:name="Medium List 1 Accent 4" w:semiHidden="0" w:uiPriority="65" w:unhideWhenUsed="0"/>
-    <w:lsdException w:name="Medium List 2 Accent 4" w:semiHidden="0" w:uiPriority="66" w:unhideWhenUsed="0"/>
-    <w:lsdException w:name="Medium Grid 1 Accent 4" w:semiHidden="0" w:uiPriority="67" w:unhideWhenUsed="0"/>
-    <w:lsdException w:name="Medium Grid 2 Accent 4" w:semiHidden="0" w:uiPriority="68" w:unhideWhenUsed="0"/>
-    <w:lsdException w:name="Medium Grid 3 Accent 4" w:semiHidden="0" w:uiPriority="69" w:unhideWhenUsed="0"/>
-    <w:lsdException w:name="Dark List Accent 4" w:semiHidden="0" w:uiPriority="70" w:unhideWhenUsed="0"/>
-    <w:lsdException w:name="Colorful Shading Accent 4" w:semiHidden="0" w:uiPriority="71" w:unhideWhenUsed="0"/>
-    <w:lsdException w:name="Colorful List Accent 4" w:semiHidden="0" w:uiPriority="72" w:unhideWhenUsed="0"/>
-    <w:lsdException w:name="Colorful Grid Accent 4" w:semiHidden="0" w:uiPriority="73" w:unhideWhenUsed="0"/>
-    <w:lsdException w:name="Light Shading Accent 5" w:semiHidden="0" w:uiPriority="60" w:unhideWhenUsed="0"/>
-    <w:lsdException w:name="Light List Accent 5" w:semiHidden="0" w:uiPriority="61" w:unhideWhenUsed="0"/>
-    <w:lsdException w:name="Light Grid Accent 5" w:semiHidden="0" w:uiPriority="62" w:unhideWhenUsed="0"/>
-    <w:lsdException w:name="Medium Shading 1 Accent 5" w:semiHidden="0" w:uiPriority="63" w:unhideWhenUsed="0"/>
-    <w:lsdException w:name="Medium Shading 2 Accent 5" w:semiHidden="0" w:uiPriority="64" w:unhideWhenUsed="0"/>
-    <w:lsdException w:name="Medium List 1 Accent 5" w:semiHidden="0" w:uiPriority="65" w:unhideWhenUsed="0"/>
-    <w:lsdException w:name="Medium List 2 Accent 5" w:semiHidden="0" w:uiPriority="66" w:unhideWhenUsed="0"/>
-    <w:lsdException w:name="Medium Grid 1 Accent 5" w:semiHidden="0" w:uiPriority="67" w:unhideWhenUsed="0"/>
-    <w:lsdException w:name="Medium Grid 2 Accent 5" w:semiHidden="0" w:uiPriority="68" w:unhideWhenUsed="0"/>
-    <w:lsdException w:name="Medium Grid 3 Accent 5" w:semiHidden="0" w:uiPriority="69" w:unhideWhenUsed="0"/>
-    <w:lsdException w:name="Dark List Accent 5" w:semiHidden="0" w:uiPriority="70" w:unhideWhenUsed="0"/>
-    <w:lsdException w:name="Colorful Shading Accent 5" w:semiHidden="0" w:uiPriority="71" w:unhideWhenUsed="0"/>
-    <w:lsdException w:name="Colorful List Accent 5" w:semiHidden="0" w:uiPriority="72" w:unhideWhenUsed="0"/>
-    <w:lsdException w:name="Colorful Grid Accent 5" w:semiHidden="0" w:uiPriority="73" w:unhideWhenUsed="0"/>
-    <w:lsdException w:name="Light Shading Accent 6" w:semiHidden="0" w:uiPriority="60" w:unhideWhenUsed="0"/>
-    <w:lsdException w:name="Light List Accent 6" w:semiHidden="0" w:uiPriority="61" w:unhideWhenUsed="0"/>
-    <w:lsdException w:name="Light Grid Accent 6" w:semiHidden="0" w:uiPriority="62" w:unhideWhenUsed="0"/>
-    <w:lsdException w:name="Medium Shading 1 Accent 6" w:semiHidden="0" w:uiPriority="63" w:unhideWhenUsed="0"/>
-    <w:lsdException w:name="Medium Shading 2 Accent 6" w:semiHidden="0" w:uiPriority="64" w:unhideWhenUsed="0"/>
-    <w:lsdException w:name="Medium List 1 Accent 6" w:semiHidden="0" w:uiPriority="65" w:unhideWhenUsed="0"/>
-    <w:lsdException w:name="Medium List 2 Accent 6" w:semiHidden="0" w:uiPriority="66" w:unhideWhenUsed="0"/>
-    <w:lsdException w:name="Medium Grid 1 Accent 6" w:semiHidden="0" w:uiPriority="67" w:unhideWhenUsed="0"/>
-    <w:lsdException w:name="Medium Grid 2 Accent 6" w:semiHidden="0" w:uiPriority="68" w:unhideWhenUsed="0"/>
-    <w:lsdException w:name="Medium Grid 3 Accent 6" w:semiHidden="0" w:uiPriority="69" w:unhideWhenUsed="0"/>
-    <w:lsdException w:name="Dark List Accent 6" w:semiHidden="0" w:uiPriority="70" w:unhideWhenUsed="0"/>
-    <w:lsdException w:name="Colorful Shading Accent 6" w:semiHidden="0" w:uiPriority="71" w:unhideWhenUsed="0"/>
-    <w:lsdException w:name="Colorful List Accent 6" w:semiHidden="0" w:uiPriority="72" w:unhideWhenUsed="0"/>
-    <w:lsdException w:name="Colorful Grid Accent 6" w:semiHidden="0" w:uiPriority="73" w:unhideWhenUsed="0"/>
-    <w:lsdException w:name="Subtle Emphasis" w:semiHidden="0" w:uiPriority="19" w:unhideWhenUsed="0" w:qFormat="1"/>
-    <w:lsdException w:name="Intense Emphasis" w:semiHidden="0" w:uiPriority="21" w:unhideWhenUsed="0" w:qFormat="1"/>
-    <w:lsdException w:name="Subtle Reference" w:semiHidden="0" w:uiPriority="31" w:unhideWhenUsed="0" w:qFormat="1"/>
-    <w:lsdException w:name="Intense Reference" w:semiHidden="0" w:uiPriority="32" w:unhideWhenUsed="0" w:qFormat="1"/>
-    <w:lsdException w:name="Book Title" w:semiHidden="0" w:uiPriority="33" w:unhideWhenUsed="0" w:qFormat="1"/>
-    <w:lsdException w:name="Bibliography" w:uiPriority="37"/>
-    <w:lsdException w:name="TOC Heading" w:uiPriority="39" w:qFormat="1"/>
-  </w:latentStyles>
-  <w:style w:type="paragraph" w:default="1" w:styleId="Normaal">
-    <w:name w:val="Normal"/>
-    <w:qFormat/>
-    <w:pPr>
-      <w:suppressAutoHyphens/>
-      <w:spacing w:after="160"/>
-    </w:pPr>
-  </w:style>
-  <w:style w:type="character" w:default="1" w:styleId="Standaardalinea-lettertype">
-    <w:name w:val="Default Paragraph Font"/>
-    <w:uiPriority w:val="1"/>
-    <w:unhideWhenUsed/>
-  </w:style>
-  <w:style w:type="table" w:default="1" w:styleId="Standaardtabel">
-    <w:name w:val="Normal Table"/>
-    <w:uiPriority w:val="99"/>
-    <w:semiHidden/>
-    <w:unhideWhenUsed/>
-    <w:tblPr>
-      <w:tblInd w:w="0" w:type="dxa"/>
-      <w:tblCellMar>
-        <w:top w:w="0" w:type="dxa"/>
-        <w:left w:w="108" w:type="dxa"/>
-        <w:bottom w:w="0" w:type="dxa"/>
-        <w:right w:w="108" w:type="dxa"/>
-      </w:tblCellMar>
-    </w:tblPr>
-  </w:style>
-  <w:style w:type="numbering" w:default="1" w:styleId="Geenlijst">
-    <w:name w:val="No List"/>
-    <w:uiPriority w:val="99"/>
-    <w:semiHidden/>
-    <w:unhideWhenUsed/>
-  </w:style>
-  <w:style w:type="paragraph" w:customStyle="1" w:styleId="Heading">
-    <w:name w:val="Heading"/>
-    <w:basedOn w:val="Normaal"/>
-    <w:next w:val="TextBody"/>
-    <w:pPr>
-      <w:keepNext/>
-      <w:spacing w:before="240" w:after="120"/>
-    </w:pPr>
-    <w:rPr>
-      <w:rFonts w:ascii="Liberation Sans" w:eastAsia="Arial Unicode MS" w:hAnsi="Liberation Sans" w:cs="Arial Unicode MS"/>
-      <w:sz w:val="28"/>
-      <w:szCs w:val="28"/>
-    </w:rPr>
-  </w:style>
-  <w:style w:type="paragraph" w:customStyle="1" w:styleId="TextBody">
-    <w:name w:val="Text Body"/>
-    <w:basedOn w:val="Normaal"/>
-    <w:pPr>
-      <w:spacing w:after="140" w:line="288" w:lineRule="auto"/>
-    </w:pPr>
-  </w:style>
-  <w:style w:type="paragraph" w:styleId="Lijst">
-    <w:name w:val="List"/>
-    <w:basedOn w:val="TextBody"/>
-  </w:style>
-  <w:style w:type="paragraph" w:customStyle="1" w:styleId="Caption">
-    <w:name w:val="Caption"/>
-    <w:basedOn w:val="Normaal"/>
-    <w:pPr>
-      <w:suppressLineNumbers/>
-      <w:spacing w:before="120" w:after="120"/>
-    </w:pPr>
-    <w:rPr>
-      <w:i/>
-      <w:iCs/>
-      <w:sz w:val="24"/>
-      <w:szCs w:val="24"/>
-    </w:rPr>
-  </w:style>
-  <w:style w:type="paragraph" w:customStyle="1" w:styleId="Index">
-    <w:name w:val="Index"/>
-    <w:basedOn w:val="Normaal"/>
+    <w:basedOn w:val="Normal"/>
     <w:pPr>
       <w:suppressLineNumbers/>
     </w:pPr>
@@ -1194,7 +1266,7 @@
   <a:extraClrSchemeLst/>
   <a:extLst>
     <a:ext uri="{05A4C25C-085E-4340-85A3-A5531E510DB2}">
-      <thm15:themeFamily xmlns:thm15="http://schemas.microsoft.com/office/thememl/2012/main" xmlns="" name="Office Theme" id="{62F939B6-93AF-4DB8-9C6B-D6C7DFDC589F}" vid="{4A3C46E8-61CC-4603-A589-7422A47A8E4A}"/>
+      <thm15:themeFamily xmlns:thm15="http://schemas.microsoft.com/office/thememl/2012/main" name="Office Theme" id="{62F939B6-93AF-4DB8-9C6B-D6C7DFDC589F}" vid="{4A3C46E8-61CC-4603-A589-7422A47A8E4A}"/>
     </a:ext>
   </a:extLst>
 </a:theme>
@@ -1205,7 +1277,7 @@
 </file>
 
 <file path=customXml/itemProps1.xml><?xml version="1.0" encoding="utf-8"?>
-<ds:datastoreItem xmlns:ds="http://schemas.openxmlformats.org/officeDocument/2006/customXml" ds:itemID="{15C4EBEB-7889-0142-A09D-56856A8DF667}">
+<ds:datastoreItem xmlns:ds="http://schemas.openxmlformats.org/officeDocument/2006/customXml" ds:itemID="{CC3FD47B-2905-4BF5-B88A-752482F727BC}">
   <ds:schemaRefs>
     <ds:schemaRef ds:uri="http://schemas.openxmlformats.org/officeDocument/2006/bibliography"/>
   </ds:schemaRefs>

</xml_diff>